<commit_message>
Actualizacao de Maio de 2017
</commit_message>
<xml_diff>
--- a/Nota De Falta/Actualizacoes-NotaDeFalta.docx
+++ b/Nota De Falta/Actualizacoes-NotaDeFalta.docx
@@ -8051,10 +8051,7 @@
             </w:r>
             <w:proofErr w:type="spellEnd"/>
             <w:r>
-              <w:t xml:space="preserve"> Existentes,</w:t>
-            </w:r>
-            <w:r>
-              <w:t xml:space="preserve"> </w:t>
+              <w:t xml:space="preserve"> Existentes, </w:t>
             </w:r>
             <w:proofErr w:type="spellStart"/>
             <w:r>
@@ -9861,14 +9858,7 @@
                 <w:sz w:val="20"/>
               </w:rPr>
               <w:tab/>
-              <w:t>END IF;</w:t>
-            </w:r>
-            <w:r>
-              <w:rPr>
-                <w:rFonts w:ascii="Consolas" w:hAnsi="Consolas"/>
-                <w:sz w:val="20"/>
-              </w:rPr>
-              <w:t xml:space="preserve"> </w:t>
+              <w:t xml:space="preserve">END IF; </w:t>
             </w:r>
           </w:p>
           <w:p>
@@ -14591,8 +14581,89 @@
       <w:r>
         <w:t>;</w:t>
       </w:r>
+    </w:p>
+    <w:p>
+      <w:r>
+        <w:t>Atualizações</w:t>
+      </w:r>
+      <w:r>
+        <w:t xml:space="preserve"> de Bugs</w:t>
+      </w:r>
+    </w:p>
+    <w:p>
+      <w:r>
+        <w:t xml:space="preserve">Após finalizar a Nota de Falta, foi possível constatar que não era possível eliminar a saída. Isto acontece porque a saída esta atrelada a </w:t>
+      </w:r>
+      <w:r>
+        <w:t>nota de fal</w:t>
+      </w:r>
+      <w:r>
+        <w:t>t</w:t>
+      </w:r>
+      <w:r>
+        <w:t>a</w:t>
+      </w:r>
       <w:bookmarkStart w:id="0" w:name="_GoBack"/>
       <w:bookmarkEnd w:id="0"/>
+      <w:r>
+        <w:t xml:space="preserve">, a nota de falta é criada sempre que se cria uma saída e esta saída, por sua vez passa a fazer parte desta nota de falta. O sistema ao eliminar a siada ainda não é capaz de eliminar a nota de falta antes desta </w:t>
+      </w:r>
+      <w:proofErr w:type="spellStart"/>
+      <w:r>
+        <w:t>accão</w:t>
+      </w:r>
+      <w:proofErr w:type="spellEnd"/>
+      <w:r>
+        <w:t xml:space="preserve"> de eliminar a saída (situação de chave estrangeira).</w:t>
+      </w:r>
+    </w:p>
+    <w:p>
+      <w:r>
+        <w:t>Solução</w:t>
+      </w:r>
+      <w:r>
+        <w:t>:</w:t>
+      </w:r>
+    </w:p>
+    <w:p>
+      <w:pPr>
+        <w:pStyle w:val="ListParagraph"/>
+        <w:numPr>
+          <w:ilvl w:val="0"/>
+          <w:numId w:val="2"/>
+        </w:numPr>
+      </w:pPr>
+      <w:r>
+        <w:t xml:space="preserve">Criar um </w:t>
+      </w:r>
+      <w:proofErr w:type="spellStart"/>
+      <w:r>
+        <w:t>trigger</w:t>
+      </w:r>
+      <w:proofErr w:type="spellEnd"/>
+      <w:r>
+        <w:t xml:space="preserve"> “</w:t>
+      </w:r>
+      <w:proofErr w:type="spellStart"/>
+      <w:r>
+        <w:t>before</w:t>
+      </w:r>
+      <w:proofErr w:type="spellEnd"/>
+      <w:r>
+        <w:t xml:space="preserve"> delete” na saída, para que este seja responsável por eliminar primeiro a nota de falta, e só depois elimina-se a saída.</w:t>
+      </w:r>
+    </w:p>
+    <w:p>
+      <w:pPr>
+        <w:pStyle w:val="ListParagraph"/>
+        <w:numPr>
+          <w:ilvl w:val="0"/>
+          <w:numId w:val="2"/>
+        </w:numPr>
+      </w:pPr>
+      <w:r>
+        <w:t>Solução implementada com sucesso.</w:t>
+      </w:r>
     </w:p>
     <w:sectPr>
       <w:pgSz w:w="15840" w:h="12240" w:orient="landscape"/>
@@ -14602,6 +14673,216 @@
     </w:sectPr>
   </w:body>
 </w:document>
+</file>
+
+<file path=word/numbering.xml><?xml version="1.0" encoding="utf-8"?>
+<w:numbering xmlns:wpc="http://schemas.microsoft.com/office/word/2010/wordprocessingCanvas" xmlns:mc="http://schemas.openxmlformats.org/markup-compatibility/2006" xmlns:o="urn:schemas-microsoft-com:office:office" xmlns:r="http://schemas.openxmlformats.org/officeDocument/2006/relationships" xmlns:m="http://schemas.openxmlformats.org/officeDocument/2006/math" xmlns:v="urn:schemas-microsoft-com:vml" xmlns:wp14="http://schemas.microsoft.com/office/word/2010/wordprocessingDrawing" xmlns:wp="http://schemas.openxmlformats.org/drawingml/2006/wordprocessingDrawing" xmlns:w10="urn:schemas-microsoft-com:office:word" xmlns:w="http://schemas.openxmlformats.org/wordprocessingml/2006/main" xmlns:w14="http://schemas.microsoft.com/office/word/2010/wordml" xmlns:w15="http://schemas.microsoft.com/office/word/2012/wordml" xmlns:wpg="http://schemas.microsoft.com/office/word/2010/wordprocessingGroup" xmlns:wpi="http://schemas.microsoft.com/office/word/2010/wordprocessingInk" xmlns:wne="http://schemas.microsoft.com/office/word/2006/wordml" xmlns:wps="http://schemas.microsoft.com/office/word/2010/wordprocessingShape" mc:Ignorable="w14 w15 wp14">
+  <w:abstractNum w:abstractNumId="0">
+    <w:nsid w:val="18AF2406"/>
+    <w:multiLevelType w:val="hybridMultilevel"/>
+    <w:tmpl w:val="55F28E9E"/>
+    <w:lvl w:ilvl="0" w:tplc="0409000F">
+      <w:start w:val="1"/>
+      <w:numFmt w:val="decimal"/>
+      <w:lvlText w:val="%1."/>
+      <w:lvlJc w:val="left"/>
+      <w:pPr>
+        <w:ind w:left="720" w:hanging="360"/>
+      </w:pPr>
+    </w:lvl>
+    <w:lvl w:ilvl="1" w:tplc="04090019" w:tentative="1">
+      <w:start w:val="1"/>
+      <w:numFmt w:val="lowerLetter"/>
+      <w:lvlText w:val="%2."/>
+      <w:lvlJc w:val="left"/>
+      <w:pPr>
+        <w:ind w:left="1440" w:hanging="360"/>
+      </w:pPr>
+    </w:lvl>
+    <w:lvl w:ilvl="2" w:tplc="0409001B" w:tentative="1">
+      <w:start w:val="1"/>
+      <w:numFmt w:val="lowerRoman"/>
+      <w:lvlText w:val="%3."/>
+      <w:lvlJc w:val="right"/>
+      <w:pPr>
+        <w:ind w:left="2160" w:hanging="180"/>
+      </w:pPr>
+    </w:lvl>
+    <w:lvl w:ilvl="3" w:tplc="0409000F" w:tentative="1">
+      <w:start w:val="1"/>
+      <w:numFmt w:val="decimal"/>
+      <w:lvlText w:val="%4."/>
+      <w:lvlJc w:val="left"/>
+      <w:pPr>
+        <w:ind w:left="2880" w:hanging="360"/>
+      </w:pPr>
+    </w:lvl>
+    <w:lvl w:ilvl="4" w:tplc="04090019" w:tentative="1">
+      <w:start w:val="1"/>
+      <w:numFmt w:val="lowerLetter"/>
+      <w:lvlText w:val="%5."/>
+      <w:lvlJc w:val="left"/>
+      <w:pPr>
+        <w:ind w:left="3600" w:hanging="360"/>
+      </w:pPr>
+    </w:lvl>
+    <w:lvl w:ilvl="5" w:tplc="0409001B" w:tentative="1">
+      <w:start w:val="1"/>
+      <w:numFmt w:val="lowerRoman"/>
+      <w:lvlText w:val="%6."/>
+      <w:lvlJc w:val="right"/>
+      <w:pPr>
+        <w:ind w:left="4320" w:hanging="180"/>
+      </w:pPr>
+    </w:lvl>
+    <w:lvl w:ilvl="6" w:tplc="0409000F" w:tentative="1">
+      <w:start w:val="1"/>
+      <w:numFmt w:val="decimal"/>
+      <w:lvlText w:val="%7."/>
+      <w:lvlJc w:val="left"/>
+      <w:pPr>
+        <w:ind w:left="5040" w:hanging="360"/>
+      </w:pPr>
+    </w:lvl>
+    <w:lvl w:ilvl="7" w:tplc="04090019" w:tentative="1">
+      <w:start w:val="1"/>
+      <w:numFmt w:val="lowerLetter"/>
+      <w:lvlText w:val="%8."/>
+      <w:lvlJc w:val="left"/>
+      <w:pPr>
+        <w:ind w:left="5760" w:hanging="360"/>
+      </w:pPr>
+    </w:lvl>
+    <w:lvl w:ilvl="8" w:tplc="0409001B" w:tentative="1">
+      <w:start w:val="1"/>
+      <w:numFmt w:val="lowerRoman"/>
+      <w:lvlText w:val="%9."/>
+      <w:lvlJc w:val="right"/>
+      <w:pPr>
+        <w:ind w:left="6480" w:hanging="180"/>
+      </w:pPr>
+    </w:lvl>
+  </w:abstractNum>
+  <w:abstractNum w:abstractNumId="1">
+    <w:nsid w:val="5224716B"/>
+    <w:multiLevelType w:val="hybridMultilevel"/>
+    <w:tmpl w:val="ED1E4E06"/>
+    <w:lvl w:ilvl="0" w:tplc="04090001">
+      <w:start w:val="1"/>
+      <w:numFmt w:val="bullet"/>
+      <w:lvlText w:val=""/>
+      <w:lvlJc w:val="left"/>
+      <w:pPr>
+        <w:ind w:left="720" w:hanging="360"/>
+      </w:pPr>
+      <w:rPr>
+        <w:rFonts w:ascii="Symbol" w:hAnsi="Symbol" w:hint="default"/>
+      </w:rPr>
+    </w:lvl>
+    <w:lvl w:ilvl="1" w:tplc="04090003" w:tentative="1">
+      <w:start w:val="1"/>
+      <w:numFmt w:val="bullet"/>
+      <w:lvlText w:val="o"/>
+      <w:lvlJc w:val="left"/>
+      <w:pPr>
+        <w:ind w:left="1440" w:hanging="360"/>
+      </w:pPr>
+      <w:rPr>
+        <w:rFonts w:ascii="Courier New" w:hAnsi="Courier New" w:cs="Courier New" w:hint="default"/>
+      </w:rPr>
+    </w:lvl>
+    <w:lvl w:ilvl="2" w:tplc="04090005" w:tentative="1">
+      <w:start w:val="1"/>
+      <w:numFmt w:val="bullet"/>
+      <w:lvlText w:val=""/>
+      <w:lvlJc w:val="left"/>
+      <w:pPr>
+        <w:ind w:left="2160" w:hanging="360"/>
+      </w:pPr>
+      <w:rPr>
+        <w:rFonts w:ascii="Wingdings" w:hAnsi="Wingdings" w:hint="default"/>
+      </w:rPr>
+    </w:lvl>
+    <w:lvl w:ilvl="3" w:tplc="04090001" w:tentative="1">
+      <w:start w:val="1"/>
+      <w:numFmt w:val="bullet"/>
+      <w:lvlText w:val=""/>
+      <w:lvlJc w:val="left"/>
+      <w:pPr>
+        <w:ind w:left="2880" w:hanging="360"/>
+      </w:pPr>
+      <w:rPr>
+        <w:rFonts w:ascii="Symbol" w:hAnsi="Symbol" w:hint="default"/>
+      </w:rPr>
+    </w:lvl>
+    <w:lvl w:ilvl="4" w:tplc="04090003" w:tentative="1">
+      <w:start w:val="1"/>
+      <w:numFmt w:val="bullet"/>
+      <w:lvlText w:val="o"/>
+      <w:lvlJc w:val="left"/>
+      <w:pPr>
+        <w:ind w:left="3600" w:hanging="360"/>
+      </w:pPr>
+      <w:rPr>
+        <w:rFonts w:ascii="Courier New" w:hAnsi="Courier New" w:cs="Courier New" w:hint="default"/>
+      </w:rPr>
+    </w:lvl>
+    <w:lvl w:ilvl="5" w:tplc="04090005" w:tentative="1">
+      <w:start w:val="1"/>
+      <w:numFmt w:val="bullet"/>
+      <w:lvlText w:val=""/>
+      <w:lvlJc w:val="left"/>
+      <w:pPr>
+        <w:ind w:left="4320" w:hanging="360"/>
+      </w:pPr>
+      <w:rPr>
+        <w:rFonts w:ascii="Wingdings" w:hAnsi="Wingdings" w:hint="default"/>
+      </w:rPr>
+    </w:lvl>
+    <w:lvl w:ilvl="6" w:tplc="04090001" w:tentative="1">
+      <w:start w:val="1"/>
+      <w:numFmt w:val="bullet"/>
+      <w:lvlText w:val=""/>
+      <w:lvlJc w:val="left"/>
+      <w:pPr>
+        <w:ind w:left="5040" w:hanging="360"/>
+      </w:pPr>
+      <w:rPr>
+        <w:rFonts w:ascii="Symbol" w:hAnsi="Symbol" w:hint="default"/>
+      </w:rPr>
+    </w:lvl>
+    <w:lvl w:ilvl="7" w:tplc="04090003" w:tentative="1">
+      <w:start w:val="1"/>
+      <w:numFmt w:val="bullet"/>
+      <w:lvlText w:val="o"/>
+      <w:lvlJc w:val="left"/>
+      <w:pPr>
+        <w:ind w:left="5760" w:hanging="360"/>
+      </w:pPr>
+      <w:rPr>
+        <w:rFonts w:ascii="Courier New" w:hAnsi="Courier New" w:cs="Courier New" w:hint="default"/>
+      </w:rPr>
+    </w:lvl>
+    <w:lvl w:ilvl="8" w:tplc="04090005" w:tentative="1">
+      <w:start w:val="1"/>
+      <w:numFmt w:val="bullet"/>
+      <w:lvlText w:val=""/>
+      <w:lvlJc w:val="left"/>
+      <w:pPr>
+        <w:ind w:left="6480" w:hanging="360"/>
+      </w:pPr>
+      <w:rPr>
+        <w:rFonts w:ascii="Wingdings" w:hAnsi="Wingdings" w:hint="default"/>
+      </w:rPr>
+    </w:lvl>
+  </w:abstractNum>
+  <w:num w:numId="1">
+    <w:abstractNumId w:val="1"/>
+  </w:num>
+  <w:num w:numId="2">
+    <w:abstractNumId w:val="0"/>
+  </w:num>
+</w:numbering>
 </file>
 
 <file path=word/styles.xml><?xml version="1.0" encoding="utf-8"?>
@@ -15055,6 +15336,17 @@
       </w:tblCellMar>
     </w:tblPr>
   </w:style>
+  <w:style w:type="paragraph" w:styleId="ListParagraph">
+    <w:name w:val="List Paragraph"/>
+    <w:basedOn w:val="Normal"/>
+    <w:uiPriority w:val="34"/>
+    <w:qFormat/>
+    <w:rsid w:val="00B76543"/>
+    <w:pPr>
+      <w:ind w:left="720"/>
+      <w:contextualSpacing/>
+    </w:pPr>
+  </w:style>
 </w:styles>
 </file>
 

</xml_diff>